<commit_message>
Terminado ejercicios de ágebra relacional (1) en academia
</commit_message>
<xml_diff>
--- a/m2/Ejercicios/20191219/LibroHoja159Ejercicio3.docx
+++ b/m2/Ejercicios/20191219/LibroHoja159Ejercicio3.docx
@@ -21,27 +21,36 @@
       </w:r>
       <w:r>
         <w:rPr>
+          <w:rFonts w:cstheme="minorHAnsi"/>
+        </w:rPr>
+        <w:t>σ</w:t>
+      </w:r>
+      <w:r>
+        <w:rPr>
           <w:vertAlign w:val="superscript"/>
         </w:rPr>
+        <w:t xml:space="preserve"> </w:t>
+      </w:r>
+      <w:r>
+        <w:rPr>
+          <w:vertAlign w:val="superscript"/>
+        </w:rPr>
+        <w:t xml:space="preserve"> </w:t>
+      </w:r>
+      <w:r>
+        <w:rPr>
+          <w:vertAlign w:val="superscript"/>
+        </w:rPr>
         <w:t>Socios</w:t>
       </w:r>
       <w:r>
+        <w:rPr>
+          <w:vertAlign w:val="superscript"/>
+        </w:rPr>
         <w:t xml:space="preserve"> </w:t>
       </w:r>
       <w:r>
-        <w:t xml:space="preserve">) </w:t>
-      </w:r>
-      <w:r>
-        <w:rPr>
-          <w:rFonts w:cstheme="minorHAnsi"/>
-        </w:rPr>
-        <w:t>U</w:t>
-      </w:r>
-      <w:r>
-        <w:rPr>
-          <w:rFonts w:cstheme="minorHAnsi"/>
-        </w:rPr>
-        <w:t xml:space="preserve"> (</w:t>
+        <w:t xml:space="preserve">x </w:t>
       </w:r>
       <w:r>
         <w:rPr>
@@ -54,25 +63,110 @@
         <w:rPr>
           <w:rFonts w:cstheme="minorHAnsi"/>
         </w:rPr>
-        <w:t xml:space="preserve">) Socios.Cod_So = Cursos.Cod-So </w:t>
-      </w:r>
-      <w:r>
-        <w:rPr>
-          <w:rFonts w:cstheme="minorHAnsi"/>
-        </w:rPr>
-        <w:t>σ</w:t>
-      </w:r>
-      <w:r>
         <w:t xml:space="preserve"> </w:t>
       </w:r>
       <w:r>
+        <w:rPr>
+          <w:rFonts w:cstheme="minorHAnsi"/>
+        </w:rPr>
+        <w:t xml:space="preserve">x </w:t>
+      </w:r>
+      <w:r>
+        <w:rPr>
+          <w:rFonts w:cstheme="minorHAnsi"/>
+          <w:vertAlign w:val="superscript"/>
+        </w:rPr>
+        <w:t>Pagos</w:t>
+      </w:r>
+      <w:r>
+        <w:rPr>
+          <w:rFonts w:cstheme="minorHAnsi"/>
+        </w:rPr>
+        <w:t xml:space="preserve"> ) </w:t>
+      </w:r>
+      <w:r>
+        <w:rPr>
+          <w:rFonts w:cstheme="minorHAnsi"/>
+        </w:rPr>
+        <w:t>(</w:t>
+      </w:r>
+      <w:r>
+        <w:rPr>
+          <w:rFonts w:cstheme="minorHAnsi"/>
+        </w:rPr>
+        <w:t>Socios.Cod_So = Cursos.Cod_</w:t>
+      </w:r>
+      <w:r>
+        <w:rPr>
+          <w:rFonts w:cstheme="minorHAnsi"/>
+        </w:rPr>
+        <w:t>So</w:t>
+      </w:r>
+      <w:r>
+        <w:rPr>
+          <w:rFonts w:cstheme="minorHAnsi"/>
+        </w:rPr>
+        <w:t xml:space="preserve"> </w:t>
+      </w:r>
+      <w:r>
+        <w:rPr>
+          <w:rFonts w:cstheme="minorHAnsi"/>
+        </w:rPr>
+        <w:t>Λ</w:t>
+      </w:r>
+      <w:r>
+        <w:rPr>
+          <w:rFonts w:cstheme="minorHAnsi"/>
+        </w:rPr>
+        <w:t xml:space="preserve"> Curso.Id_So = Pago.Id_So</w:t>
+      </w:r>
+      <w:r>
+        <w:rPr>
+          <w:rFonts w:cstheme="minorHAnsi"/>
+        </w:rPr>
+        <w:t xml:space="preserve">) Pagos.Anno = 2005 </w:t>
+      </w:r>
+      <w:r>
+        <w:rPr>
+          <w:rFonts w:cstheme="minorHAnsi"/>
+        </w:rPr>
+        <w:t>Λ</w:t>
+      </w:r>
+      <w:r>
+        <w:rPr>
+          <w:rFonts w:cstheme="minorHAnsi"/>
+        </w:rPr>
+        <w:t xml:space="preserve"> Pagos.Mes = 11 </w:t>
+      </w:r>
+      <w:r>
+        <w:rPr>
+          <w:rFonts w:cstheme="minorHAnsi"/>
+        </w:rPr>
+        <w:t>Λ</w:t>
+      </w:r>
+      <w:r>
+        <w:rPr>
+          <w:rFonts w:cstheme="minorHAnsi"/>
+        </w:rPr>
+        <w:t xml:space="preserve"> Pagos.Pagado = No </w:t>
+      </w:r>
+      <w:r>
+        <w:rPr>
+          <w:rFonts w:cstheme="minorHAnsi"/>
+        </w:rPr>
+        <w:t>Λ</w:t>
+      </w:r>
+      <w:r>
+        <w:rPr>
+          <w:rFonts w:cstheme="minorHAnsi"/>
+        </w:rPr>
+        <w:t xml:space="preserve"> </w:t>
+      </w:r>
+      <w:r>
         <w:t>Cursos.</w:t>
       </w:r>
       <w:r>
-        <w:t xml:space="preserve">Curso  = “Adultos Grupo 1” </w:t>
-      </w:r>
-      <w:r>
-        <w:t xml:space="preserve">) </w:t>
+        <w:t>Curso  = “Adultos Grupo 1”</w:t>
       </w:r>
     </w:p>
     <w:p>
@@ -90,26 +184,82 @@
         <w:t xml:space="preserve">SELECT </w:t>
       </w:r>
       <w:r>
-        <w:t>Nombre, Apellidos</w:t>
-      </w:r>
-      <w:r>
-        <w:t xml:space="preserve"> FROM Socios INNER JOIN Cursos ON </w:t>
-      </w:r>
-      <w:r>
-        <w:rPr>
-          <w:rFonts w:cstheme="minorHAnsi"/>
-        </w:rPr>
-        <w:t>Socios.Cod_So = Cursos.Cod-So</w:t>
-      </w:r>
-      <w:r>
-        <w:t xml:space="preserve"> WHERE Cursos.Curso = </w:t>
-      </w:r>
-      <w:r>
-        <w:t>“Adultos Grupo 1”</w:t>
+        <w:t xml:space="preserve">Nombre, Apellidos FROM Socios INNER JOIN Cursos ON </w:t>
+      </w:r>
+      <w:r>
+        <w:rPr>
+          <w:rFonts w:cstheme="minorHAnsi"/>
+        </w:rPr>
+        <w:t>Socios.Cod_So = Cursos.Cod_</w:t>
+      </w:r>
+      <w:r>
+        <w:rPr>
+          <w:rFonts w:cstheme="minorHAnsi"/>
+        </w:rPr>
+        <w:t>So</w:t>
       </w:r>
       <w:r>
         <w:t xml:space="preserve"> </w:t>
       </w:r>
+      <w:r>
+        <w:t xml:space="preserve">INNER JOIN Pagos </w:t>
+      </w:r>
+      <w:r>
+        <w:t xml:space="preserve">WHERE </w:t>
+      </w:r>
+      <w:r>
+        <w:t xml:space="preserve">Socios.Cod_so = Pagos.Cod_So WHERE  </w:t>
+      </w:r>
+      <w:r>
+        <w:rPr>
+          <w:rFonts w:cstheme="minorHAnsi"/>
+        </w:rPr>
+        <w:t xml:space="preserve">Pagos.Anno = 2005 </w:t>
+      </w:r>
+      <w:r>
+        <w:rPr>
+          <w:rFonts w:cstheme="minorHAnsi"/>
+        </w:rPr>
+        <w:t>AND</w:t>
+      </w:r>
+      <w:r>
+        <w:rPr>
+          <w:rFonts w:cstheme="minorHAnsi"/>
+        </w:rPr>
+        <w:t xml:space="preserve"> Pagos.Mes = 11 </w:t>
+      </w:r>
+      <w:r>
+        <w:rPr>
+          <w:rFonts w:cstheme="minorHAnsi"/>
+        </w:rPr>
+        <w:t>AND</w:t>
+      </w:r>
+      <w:r>
+        <w:rPr>
+          <w:rFonts w:cstheme="minorHAnsi"/>
+        </w:rPr>
+        <w:t xml:space="preserve"> Pagos.Pagado = No </w:t>
+      </w:r>
+      <w:r>
+        <w:rPr>
+          <w:rFonts w:cstheme="minorHAnsi"/>
+        </w:rPr>
+        <w:t>AND</w:t>
+      </w:r>
+      <w:r>
+        <w:rPr>
+          <w:rFonts w:cstheme="minorHAnsi"/>
+        </w:rPr>
+        <w:t xml:space="preserve"> </w:t>
+      </w:r>
+      <w:r>
+        <w:t>Cursos.Curso  = “Adultos Grupo 1”</w:t>
+      </w:r>
+    </w:p>
+    <w:p>
+      <w:pPr>
+        <w:pStyle w:val="Prrafodelista"/>
+      </w:pPr>
     </w:p>
     <w:p>
       <w:pPr>
@@ -123,105 +273,110 @@
         <w:rPr>
           <w:rFonts w:cstheme="minorHAnsi"/>
         </w:rPr>
-        <w:t>Π</w:t>
-      </w:r>
-      <w:r>
+        <w:t xml:space="preserve">G count(Id_So) &gt; 20 </w:t>
+      </w:r>
+      <w:r>
+        <w:rPr>
+          <w:rFonts w:cstheme="minorHAnsi"/>
+        </w:rPr>
+        <w:t>(</w:t>
+      </w:r>
+      <w:r>
+        <w:rPr>
+          <w:rFonts w:cstheme="minorHAnsi"/>
+        </w:rPr>
+        <w:t>σ</w:t>
+      </w:r>
+      <w:r>
+        <w:rPr>
+          <w:vertAlign w:val="superscript"/>
+        </w:rPr>
+        <w:t xml:space="preserve">  </w:t>
+      </w:r>
+      <w:r>
+        <w:rPr>
+          <w:rFonts w:cstheme="minorHAnsi"/>
+          <w:vertAlign w:val="superscript"/>
+        </w:rPr>
+        <w:t>Pistas</w:t>
+      </w:r>
+      <w:r>
+        <w:rPr>
+          <w:rFonts w:cstheme="minorHAnsi"/>
+        </w:rPr>
+        <w:t xml:space="preserve"> x </w:t>
+      </w:r>
+      <w:r>
+        <w:rPr>
+          <w:rFonts w:cstheme="minorHAnsi"/>
+          <w:vertAlign w:val="superscript"/>
+        </w:rPr>
+        <w:t>Reservas</w:t>
+      </w:r>
+      <w:r>
+        <w:rPr>
+          <w:rFonts w:cstheme="minorHAnsi"/>
+        </w:rPr>
+        <w:t xml:space="preserve"> x </w:t>
+      </w:r>
+      <w:r>
+        <w:rPr>
+          <w:rFonts w:cstheme="minorHAnsi"/>
+          <w:vertAlign w:val="superscript"/>
+        </w:rPr>
+        <w:t>Socios</w:t>
+      </w:r>
+      <w:r>
+        <w:rPr>
+          <w:rFonts w:cstheme="minorHAnsi"/>
+        </w:rPr>
+        <w:t xml:space="preserve">) </w:t>
+      </w:r>
+      <w:r>
+        <w:rPr>
+          <w:rFonts w:cstheme="minorHAnsi"/>
+        </w:rPr>
+        <w:t>(</w:t>
+      </w:r>
+      <w:r>
+        <w:rPr>
+          <w:rFonts w:cstheme="minorHAnsi"/>
+        </w:rPr>
+        <w:t>Pistas.Id_Pi = Reservas.Id_Pi Socios.Id_So = Reservas.Id_So</w:t>
+      </w:r>
+      <w:r>
+        <w:rPr>
+          <w:rFonts w:cstheme="minorHAnsi"/>
+        </w:rPr>
+        <w:t>)</w:t>
+      </w:r>
+      <w:r>
+        <w:rPr>
+          <w:rFonts w:cstheme="minorHAnsi"/>
+        </w:rPr>
         <w:t xml:space="preserve"> </w:t>
       </w:r>
       <w:r>
         <w:rPr>
           <w:rFonts w:cstheme="minorHAnsi"/>
         </w:rPr>
-        <w:t>Nombre, Apellidos</w:t>
-      </w:r>
-      <w:r>
-        <w:rPr>
-          <w:rFonts w:cstheme="minorHAnsi"/>
-        </w:rPr>
-        <w:t xml:space="preserve"> (</w:t>
-      </w:r>
-      <w:r>
-        <w:rPr>
-          <w:rFonts w:cstheme="minorHAnsi"/>
-          <w:vertAlign w:val="superscript"/>
-        </w:rPr>
-        <w:t>Reservas</w:t>
-      </w:r>
-      <w:r>
-        <w:rPr>
-          <w:rFonts w:cstheme="minorHAnsi"/>
-          <w:vertAlign w:val="superscript"/>
-        </w:rPr>
-        <w:t xml:space="preserve"> </w:t>
-      </w:r>
-      <w:r>
-        <w:rPr>
-          <w:rFonts w:cstheme="minorHAnsi"/>
-        </w:rPr>
-        <w:t xml:space="preserve">Count(Cod_Re) &gt; 20) σ Fecha_Re = “Nov/2010” Λ </w:t>
-      </w:r>
-      <w:r>
-        <w:rPr>
-          <w:rFonts w:cstheme="minorHAnsi"/>
-        </w:rPr>
-        <w:t>U (</w:t>
-      </w:r>
-      <w:r>
-        <w:rPr>
-          <w:rFonts w:cstheme="minorHAnsi"/>
-          <w:vertAlign w:val="superscript"/>
-        </w:rPr>
-        <w:t>Pista</w:t>
-      </w:r>
-      <w:r>
-        <w:rPr>
-          <w:rFonts w:cstheme="minorHAnsi"/>
-        </w:rPr>
-        <w:t xml:space="preserve">  Reservas.Cod_Pi = Pista.Cod_Pi)  </w:t>
-      </w:r>
-      <w:r>
-        <w:rPr>
-          <w:rFonts w:cstheme="minorHAnsi"/>
-        </w:rPr>
-        <w:t xml:space="preserve">σ </w:t>
-      </w:r>
-      <w:r>
-        <w:rPr>
-          <w:rFonts w:cstheme="minorHAnsi"/>
-        </w:rPr>
-        <w:t>Pista.Homologada</w:t>
-      </w:r>
-      <w:r>
-        <w:rPr>
-          <w:rFonts w:cstheme="minorHAnsi"/>
-        </w:rPr>
-        <w:t>)</w:t>
-      </w:r>
-    </w:p>
-    <w:p>
-      <w:pPr>
-        <w:pStyle w:val="Prrafodelista"/>
-        <w:numPr>
-          <w:ilvl w:val="0"/>
-          <w:numId w:val="3"/>
-        </w:numPr>
-      </w:pPr>
-      <w:r>
-        <w:rPr>
-          <w:rFonts w:cstheme="minorHAnsi"/>
-        </w:rPr>
-        <w:t>SELECT Nombre, Apellidos</w:t>
-      </w:r>
-      <w:r>
-        <w:rPr>
-          <w:rFonts w:cstheme="minorHAnsi"/>
-        </w:rPr>
-        <w:t xml:space="preserve"> FROM Socios INNER JOIN Reservas ON Socios.</w:t>
+        <w:t xml:space="preserve">Fecha 11/2010 </w:t>
+      </w:r>
+      <w:r>
+        <w:rPr>
+          <w:rFonts w:cstheme="minorHAnsi"/>
+        </w:rPr>
+        <w:t xml:space="preserve">Λ </w:t>
+      </w:r>
+      <w:r>
+        <w:rPr>
+          <w:rFonts w:cstheme="minorHAnsi"/>
+        </w:rPr>
+        <w:t>Homologada = True</w:t>
       </w:r>
       <w:bookmarkStart w:id="0" w:name="_GoBack"/>
       <w:bookmarkEnd w:id="0"/>
     </w:p>
-    <w:p/>
     <w:sectPr>
       <w:pgSz w:w="11906" w:h="16838"/>
       <w:pgMar w:top="1417" w:right="1701" w:bottom="1417" w:left="1701" w:header="708" w:footer="708" w:gutter="0"/>

</xml_diff>